<commit_message>
Introduction of different Power Modes
- Battery Voltage read and Fan Speed Control are put into functions
- Two functions introduced for different power modes depending upon
battery voltage level (i.e. getPowerMode and setPowerMode)
- GPRS Sleep and GPS Sleep and different transmission times are set for
different power modes
</commit_message>
<xml_diff>
--- a/Aurassure Hardware v 1.1.docx
+++ b/Aurassure Hardware v 1.1.docx
@@ -243,6 +243,14 @@
               </w:rPr>
               <w:t>Sleep</w:t>
             </w:r>
+            <w:r>
+              <w:rPr>
+                <w:rFonts w:ascii="Times New Roman" w:hAnsi="Times New Roman" w:cs="Times New Roman"/>
+                <w:sz w:val="24"/>
+                <w:szCs w:val="24"/>
+              </w:rPr>
+              <w:t xml:space="preserve"> (HIGH)</w:t>
+            </w:r>
           </w:p>
         </w:tc>
       </w:tr>
@@ -392,6 +400,24 @@
               </w:rPr>
               <w:t>Enable</w:t>
             </w:r>
+            <w:r>
+              <w:rPr>
+                <w:rFonts w:ascii="Times New Roman" w:hAnsi="Times New Roman" w:cs="Times New Roman"/>
+                <w:sz w:val="24"/>
+                <w:szCs w:val="24"/>
+              </w:rPr>
+              <w:t xml:space="preserve"> (HIGH</w:t>
+            </w:r>
+            <w:bookmarkStart w:id="0" w:name="_GoBack"/>
+            <w:bookmarkEnd w:id="0"/>
+            <w:r>
+              <w:rPr>
+                <w:rFonts w:ascii="Times New Roman" w:hAnsi="Times New Roman" w:cs="Times New Roman"/>
+                <w:sz w:val="24"/>
+                <w:szCs w:val="24"/>
+              </w:rPr>
+              <w:t>)</w:t>
+            </w:r>
           </w:p>
         </w:tc>
       </w:tr>
@@ -686,8 +712,6 @@
           <w:u w:val="single"/>
         </w:rPr>
       </w:pPr>
-      <w:bookmarkStart w:id="0" w:name="_GoBack"/>
-      <w:bookmarkEnd w:id="0"/>
     </w:p>
     <w:p>
       <w:pPr>
@@ -773,64 +797,36 @@
           <w:sz w:val="24"/>
           <w:szCs w:val="24"/>
         </w:rPr>
-        <w:t>1. ADC 1 (Address (A0</w:t>
-      </w:r>
-      <w:proofErr w:type="gramStart"/>
-      <w:r>
-        <w:rPr>
-          <w:rFonts w:ascii="Times New Roman" w:eastAsia="Times New Roman" w:hAnsi="Times New Roman" w:cs="Times New Roman"/>
-          <w:sz w:val="24"/>
-          <w:szCs w:val="24"/>
-        </w:rPr>
-        <w:t>,A1</w:t>
-      </w:r>
-      <w:proofErr w:type="gramEnd"/>
-      <w:r>
-        <w:rPr>
-          <w:rFonts w:ascii="Times New Roman" w:eastAsia="Times New Roman" w:hAnsi="Times New Roman" w:cs="Times New Roman"/>
-          <w:sz w:val="24"/>
-          <w:szCs w:val="24"/>
-        </w:rPr>
-        <w:t>) - 00) - </w:t>
-      </w:r>
-    </w:p>
-    <w:p>
-      <w:pPr>
-        <w:spacing w:after="0" w:line="240" w:lineRule="auto"/>
-        <w:rPr>
-          <w:rFonts w:ascii="Times New Roman" w:eastAsia="Times New Roman" w:hAnsi="Times New Roman" w:cs="Times New Roman"/>
-          <w:sz w:val="24"/>
-          <w:szCs w:val="24"/>
-        </w:rPr>
-      </w:pPr>
-    </w:p>
-    <w:p>
-      <w:pPr>
-        <w:spacing w:after="0" w:line="240" w:lineRule="auto"/>
-        <w:rPr>
-          <w:rFonts w:ascii="Times New Roman" w:eastAsia="Times New Roman" w:hAnsi="Times New Roman" w:cs="Times New Roman"/>
-          <w:sz w:val="24"/>
-          <w:szCs w:val="24"/>
-        </w:rPr>
-      </w:pPr>
-      <w:r>
-        <w:rPr>
-          <w:rFonts w:ascii="Times New Roman" w:eastAsia="Times New Roman" w:hAnsi="Times New Roman" w:cs="Times New Roman"/>
-          <w:sz w:val="24"/>
-          <w:szCs w:val="24"/>
-        </w:rPr>
-        <w:t xml:space="preserve">Channel 0 - NO2 </w:t>
-      </w:r>
-      <w:proofErr w:type="spellStart"/>
-      <w:r>
-        <w:rPr>
-          <w:rFonts w:ascii="Times New Roman" w:eastAsia="Times New Roman" w:hAnsi="Times New Roman" w:cs="Times New Roman"/>
-          <w:sz w:val="24"/>
-          <w:szCs w:val="24"/>
-        </w:rPr>
-        <w:t>Auxilary</w:t>
-      </w:r>
-      <w:proofErr w:type="spellEnd"/>
+        <w:t>1. ADC 1 (Address (A0,A1) - 00) - </w:t>
+      </w:r>
+    </w:p>
+    <w:p>
+      <w:pPr>
+        <w:spacing w:after="0" w:line="240" w:lineRule="auto"/>
+        <w:rPr>
+          <w:rFonts w:ascii="Times New Roman" w:eastAsia="Times New Roman" w:hAnsi="Times New Roman" w:cs="Times New Roman"/>
+          <w:sz w:val="24"/>
+          <w:szCs w:val="24"/>
+        </w:rPr>
+      </w:pPr>
+    </w:p>
+    <w:p>
+      <w:pPr>
+        <w:spacing w:after="0" w:line="240" w:lineRule="auto"/>
+        <w:rPr>
+          <w:rFonts w:ascii="Times New Roman" w:eastAsia="Times New Roman" w:hAnsi="Times New Roman" w:cs="Times New Roman"/>
+          <w:sz w:val="24"/>
+          <w:szCs w:val="24"/>
+        </w:rPr>
+      </w:pPr>
+      <w:r>
+        <w:rPr>
+          <w:rFonts w:ascii="Times New Roman" w:eastAsia="Times New Roman" w:hAnsi="Times New Roman" w:cs="Times New Roman"/>
+          <w:sz w:val="24"/>
+          <w:szCs w:val="24"/>
+        </w:rPr>
+        <w:t>Channel 0 - NO2 Auxilary</w:t>
+      </w:r>
     </w:p>
     <w:p>
       <w:pPr>
@@ -877,19 +873,8 @@
           <w:sz w:val="24"/>
           <w:szCs w:val="24"/>
         </w:rPr>
-        <w:t xml:space="preserve">Channel 2 – O3 </w:t>
-      </w:r>
-      <w:proofErr w:type="spellStart"/>
-      <w:r>
-        <w:rPr>
-          <w:rFonts w:ascii="Times New Roman" w:eastAsia="Times New Roman" w:hAnsi="Times New Roman" w:cs="Times New Roman"/>
-          <w:color w:val="222222"/>
-          <w:sz w:val="24"/>
-          <w:szCs w:val="24"/>
-        </w:rPr>
-        <w:t>Auxilary</w:t>
-      </w:r>
-      <w:proofErr w:type="spellEnd"/>
+        <w:t>Channel 2 – O3 Auxilary</w:t>
+      </w:r>
     </w:p>
     <w:p>
       <w:pPr>
@@ -930,19 +915,8 @@
           <w:sz w:val="24"/>
           <w:szCs w:val="24"/>
         </w:rPr>
-        <w:t xml:space="preserve">Channel 4 - CO </w:t>
-      </w:r>
-      <w:proofErr w:type="spellStart"/>
-      <w:r>
-        <w:rPr>
-          <w:rFonts w:ascii="Times New Roman" w:eastAsia="Times New Roman" w:hAnsi="Times New Roman" w:cs="Times New Roman"/>
-          <w:color w:val="222222"/>
-          <w:sz w:val="24"/>
-          <w:szCs w:val="24"/>
-        </w:rPr>
-        <w:t>Auxilary</w:t>
-      </w:r>
-      <w:proofErr w:type="spellEnd"/>
+        <w:t>Channel 4 - CO Auxilary</w:t>
+      </w:r>
     </w:p>
     <w:p>
       <w:pPr>
@@ -983,19 +957,8 @@
           <w:sz w:val="24"/>
           <w:szCs w:val="24"/>
         </w:rPr>
-        <w:t xml:space="preserve">Channel 6 – SO2 </w:t>
-      </w:r>
-      <w:proofErr w:type="spellStart"/>
-      <w:r>
-        <w:rPr>
-          <w:rFonts w:ascii="Times New Roman" w:eastAsia="Times New Roman" w:hAnsi="Times New Roman" w:cs="Times New Roman"/>
-          <w:color w:val="222222"/>
-          <w:sz w:val="24"/>
-          <w:szCs w:val="24"/>
-        </w:rPr>
-        <w:t>Auxilary</w:t>
-      </w:r>
-      <w:proofErr w:type="spellEnd"/>
+        <w:t>Channel 6 – SO2 Auxilary</w:t>
+      </w:r>
     </w:p>
     <w:p>
       <w:pPr>
@@ -1116,7 +1079,7 @@
         </w:rPr>
         <w:t>Channel 1 - Noise Sensor - INMP401 (ADMP401) - </w:t>
       </w:r>
-      <w:hyperlink r:id="rId4" w:tgtFrame="_blank" w:history="1">
+      <w:hyperlink r:id="rId5" w:tgtFrame="_blank" w:history="1">
         <w:r>
           <w:rPr>
             <w:rFonts w:ascii="Times New Roman" w:eastAsia="Times New Roman" w:hAnsi="Times New Roman" w:cs="Times New Roman"/>
@@ -1173,7 +1136,7 @@
           <w:szCs w:val="24"/>
         </w:rPr>
       </w:pPr>
-      <w:hyperlink r:id="rId5" w:tgtFrame="_blank" w:history="1">
+      <w:hyperlink r:id="rId6" w:tgtFrame="_blank" w:history="1">
         <w:r>
           <w:rPr>
             <w:rFonts w:ascii="Times New Roman" w:eastAsia="Times New Roman" w:hAnsi="Times New Roman" w:cs="Times New Roman"/>
@@ -1283,41 +1246,21 @@
           <w:szCs w:val="24"/>
         </w:rPr>
         <w:lastRenderedPageBreak/>
-        <w:t>5. </w:t>
-      </w:r>
-      <w:proofErr w:type="spellStart"/>
-      <w:r>
-        <w:rPr>
-          <w:rFonts w:ascii="Times New Roman" w:eastAsia="Times New Roman" w:hAnsi="Times New Roman" w:cs="Times New Roman"/>
-          <w:color w:val="222222"/>
-          <w:sz w:val="24"/>
-          <w:szCs w:val="24"/>
-        </w:rPr>
-        <w:t>SparkFun</w:t>
-      </w:r>
-      <w:proofErr w:type="spellEnd"/>
-      <w:r>
-        <w:rPr>
-          <w:rFonts w:ascii="Times New Roman" w:eastAsia="Times New Roman" w:hAnsi="Times New Roman" w:cs="Times New Roman"/>
-          <w:color w:val="222222"/>
-          <w:sz w:val="24"/>
-          <w:szCs w:val="24"/>
-        </w:rPr>
-        <w:t xml:space="preserve"> Luminosity Sensor Breakout - TSL2561 - I2C</w:t>
-      </w:r>
-    </w:p>
-    <w:p>
-      <w:pPr>
-        <w:shd w:val="clear" w:color="auto" w:fill="FFFFFF"/>
-        <w:spacing w:after="0" w:line="240" w:lineRule="auto"/>
-        <w:rPr>
-          <w:rFonts w:ascii="Times New Roman" w:eastAsia="Times New Roman" w:hAnsi="Times New Roman" w:cs="Times New Roman"/>
-          <w:color w:val="222222"/>
-          <w:sz w:val="24"/>
-          <w:szCs w:val="24"/>
-        </w:rPr>
-      </w:pPr>
-      <w:hyperlink r:id="rId6" w:tgtFrame="_blank" w:history="1">
+        <w:t>5. SparkFun Luminosity Sensor Breakout - TSL2561 - I2C</w:t>
+      </w:r>
+    </w:p>
+    <w:p>
+      <w:pPr>
+        <w:shd w:val="clear" w:color="auto" w:fill="FFFFFF"/>
+        <w:spacing w:after="0" w:line="240" w:lineRule="auto"/>
+        <w:rPr>
+          <w:rFonts w:ascii="Times New Roman" w:eastAsia="Times New Roman" w:hAnsi="Times New Roman" w:cs="Times New Roman"/>
+          <w:color w:val="222222"/>
+          <w:sz w:val="24"/>
+          <w:szCs w:val="24"/>
+        </w:rPr>
+      </w:pPr>
+      <w:hyperlink r:id="rId7" w:tgtFrame="_blank" w:history="1">
         <w:r>
           <w:rPr>
             <w:rFonts w:ascii="Times New Roman" w:eastAsia="Times New Roman" w:hAnsi="Times New Roman" w:cs="Times New Roman"/>
@@ -1365,15 +1308,517 @@
     </w:p>
     <w:p>
       <w:pPr>
-        <w:jc w:val="center"/>
-        <w:rPr>
-          <w:rFonts w:ascii="Times New Roman" w:hAnsi="Times New Roman" w:cs="Times New Roman"/>
-          <w:i/>
+        <w:shd w:val="clear" w:color="auto" w:fill="FFFFFF"/>
+        <w:spacing w:after="0" w:line="240" w:lineRule="auto"/>
+        <w:rPr>
+          <w:rFonts w:ascii="Times New Roman" w:eastAsia="Times New Roman" w:hAnsi="Times New Roman" w:cs="Times New Roman"/>
+          <w:color w:val="222222"/>
+          <w:sz w:val="24"/>
+          <w:szCs w:val="24"/>
+        </w:rPr>
+      </w:pPr>
+    </w:p>
+    <w:p>
+      <w:pPr>
+        <w:shd w:val="clear" w:color="auto" w:fill="FFFFFF"/>
+        <w:spacing w:after="0" w:line="240" w:lineRule="auto"/>
+        <w:rPr>
+          <w:rFonts w:ascii="Times New Roman" w:eastAsia="Times New Roman" w:hAnsi="Times New Roman" w:cs="Times New Roman"/>
+          <w:b/>
+          <w:color w:val="222222"/>
           <w:sz w:val="24"/>
           <w:szCs w:val="24"/>
           <w:u w:val="single"/>
         </w:rPr>
       </w:pPr>
+      <w:r>
+        <w:rPr>
+          <w:rFonts w:ascii="Times New Roman" w:eastAsia="Times New Roman" w:hAnsi="Times New Roman" w:cs="Times New Roman"/>
+          <w:b/>
+          <w:color w:val="222222"/>
+          <w:sz w:val="24"/>
+          <w:szCs w:val="24"/>
+          <w:u w:val="single"/>
+        </w:rPr>
+        <w:t xml:space="preserve">Power Management </w:t>
+      </w:r>
+      <w:r>
+        <w:rPr>
+          <w:rFonts w:ascii="Times New Roman" w:eastAsia="Times New Roman" w:hAnsi="Times New Roman" w:cs="Times New Roman"/>
+          <w:b/>
+          <w:color w:val="222222"/>
+          <w:sz w:val="24"/>
+          <w:szCs w:val="24"/>
+          <w:u w:val="single"/>
+        </w:rPr>
+        <w:t xml:space="preserve">Features </w:t>
+      </w:r>
+    </w:p>
+    <w:p>
+      <w:pPr>
+        <w:shd w:val="clear" w:color="auto" w:fill="FFFFFF"/>
+        <w:spacing w:after="0" w:line="240" w:lineRule="auto"/>
+        <w:rPr>
+          <w:rFonts w:ascii="Times New Roman" w:eastAsia="Times New Roman" w:hAnsi="Times New Roman" w:cs="Times New Roman"/>
+          <w:color w:val="222222"/>
+          <w:sz w:val="24"/>
+          <w:szCs w:val="24"/>
+        </w:rPr>
+      </w:pPr>
+      <w:r>
+        <w:rPr>
+          <w:rFonts w:ascii="Times New Roman" w:eastAsia="Times New Roman" w:hAnsi="Times New Roman" w:cs="Times New Roman"/>
+          <w:color w:val="222222"/>
+          <w:sz w:val="24"/>
+          <w:szCs w:val="24"/>
+        </w:rPr>
+        <w:t>Different Power Modes</w:t>
+      </w:r>
+    </w:p>
+    <w:p>
+      <w:pPr>
+        <w:pStyle w:val="ListParagraph"/>
+        <w:numPr>
+          <w:ilvl w:val="0"/>
+          <w:numId w:val="2"/>
+        </w:numPr>
+        <w:shd w:val="clear" w:color="auto" w:fill="FFFFFF"/>
+        <w:spacing w:after="0" w:line="240" w:lineRule="auto"/>
+        <w:rPr>
+          <w:rFonts w:ascii="Times New Roman" w:eastAsia="Times New Roman" w:hAnsi="Times New Roman" w:cs="Times New Roman"/>
+          <w:color w:val="222222"/>
+          <w:sz w:val="24"/>
+          <w:szCs w:val="24"/>
+        </w:rPr>
+      </w:pPr>
+      <w:r>
+        <w:rPr>
+          <w:rFonts w:ascii="Times New Roman" w:eastAsia="Times New Roman" w:hAnsi="Times New Roman" w:cs="Times New Roman"/>
+          <w:color w:val="222222"/>
+          <w:sz w:val="24"/>
+          <w:szCs w:val="24"/>
+        </w:rPr>
+        <w:t xml:space="preserve">Normal Mode (Grid Powered or Solar Powered with </w:t>
+      </w:r>
+      <w:r>
+        <w:rPr>
+          <w:rFonts w:ascii="Times New Roman" w:eastAsia="Times New Roman" w:hAnsi="Times New Roman" w:cs="Times New Roman"/>
+          <w:color w:val="222222"/>
+          <w:sz w:val="24"/>
+          <w:szCs w:val="24"/>
+        </w:rPr>
+        <w:t>Battery Fully Charged)</w:t>
+      </w:r>
+      <w:r>
+        <w:rPr>
+          <w:rFonts w:ascii="Times New Roman" w:eastAsia="Times New Roman" w:hAnsi="Times New Roman" w:cs="Times New Roman"/>
+          <w:color w:val="222222"/>
+          <w:sz w:val="24"/>
+          <w:szCs w:val="24"/>
+        </w:rPr>
+        <w:t xml:space="preserve">  </w:t>
+      </w:r>
+    </w:p>
+    <w:p>
+      <w:pPr>
+        <w:pStyle w:val="ListParagraph"/>
+        <w:numPr>
+          <w:ilvl w:val="1"/>
+          <w:numId w:val="2"/>
+        </w:numPr>
+        <w:shd w:val="clear" w:color="auto" w:fill="FFFFFF"/>
+        <w:spacing w:after="0" w:line="240" w:lineRule="auto"/>
+        <w:rPr>
+          <w:rFonts w:ascii="Times New Roman" w:eastAsia="Times New Roman" w:hAnsi="Times New Roman" w:cs="Times New Roman"/>
+          <w:color w:val="222222"/>
+          <w:sz w:val="24"/>
+          <w:szCs w:val="24"/>
+        </w:rPr>
+      </w:pPr>
+      <w:r>
+        <w:rPr>
+          <w:rFonts w:ascii="Times New Roman" w:eastAsia="Times New Roman" w:hAnsi="Times New Roman" w:cs="Times New Roman"/>
+          <w:color w:val="222222"/>
+          <w:sz w:val="24"/>
+          <w:szCs w:val="24"/>
+        </w:rPr>
+        <w:t>Everything ON</w:t>
+      </w:r>
+    </w:p>
+    <w:p>
+      <w:pPr>
+        <w:pStyle w:val="ListParagraph"/>
+        <w:numPr>
+          <w:ilvl w:val="1"/>
+          <w:numId w:val="2"/>
+        </w:numPr>
+        <w:shd w:val="clear" w:color="auto" w:fill="FFFFFF"/>
+        <w:spacing w:after="0" w:line="240" w:lineRule="auto"/>
+        <w:rPr>
+          <w:rFonts w:ascii="Times New Roman" w:eastAsia="Times New Roman" w:hAnsi="Times New Roman" w:cs="Times New Roman"/>
+          <w:color w:val="222222"/>
+          <w:sz w:val="24"/>
+          <w:szCs w:val="24"/>
+        </w:rPr>
+      </w:pPr>
+      <w:r>
+        <w:rPr>
+          <w:rFonts w:ascii="Times New Roman" w:eastAsia="Times New Roman" w:hAnsi="Times New Roman" w:cs="Times New Roman"/>
+          <w:color w:val="222222"/>
+          <w:sz w:val="24"/>
+          <w:szCs w:val="24"/>
+        </w:rPr>
+        <w:t>Transmission Interval –</w:t>
+      </w:r>
+      <w:r>
+        <w:rPr>
+          <w:rFonts w:ascii="Times New Roman" w:eastAsia="Times New Roman" w:hAnsi="Times New Roman" w:cs="Times New Roman"/>
+          <w:color w:val="222222"/>
+          <w:sz w:val="24"/>
+          <w:szCs w:val="24"/>
+        </w:rPr>
+        <w:t xml:space="preserve"> 1</w:t>
+      </w:r>
+      <w:r>
+        <w:rPr>
+          <w:rFonts w:ascii="Times New Roman" w:eastAsia="Times New Roman" w:hAnsi="Times New Roman" w:cs="Times New Roman"/>
+          <w:color w:val="222222"/>
+          <w:sz w:val="24"/>
+          <w:szCs w:val="24"/>
+        </w:rPr>
+        <w:t xml:space="preserve"> mins</w:t>
+      </w:r>
+    </w:p>
+    <w:p>
+      <w:pPr>
+        <w:pStyle w:val="ListParagraph"/>
+        <w:numPr>
+          <w:ilvl w:val="0"/>
+          <w:numId w:val="2"/>
+        </w:numPr>
+        <w:shd w:val="clear" w:color="auto" w:fill="FFFFFF"/>
+        <w:spacing w:after="0" w:line="240" w:lineRule="auto"/>
+        <w:rPr>
+          <w:rFonts w:ascii="Times New Roman" w:eastAsia="Times New Roman" w:hAnsi="Times New Roman" w:cs="Times New Roman"/>
+          <w:color w:val="222222"/>
+          <w:sz w:val="24"/>
+          <w:szCs w:val="24"/>
+        </w:rPr>
+      </w:pPr>
+      <w:r>
+        <w:rPr>
+          <w:rFonts w:ascii="Times New Roman" w:eastAsia="Times New Roman" w:hAnsi="Times New Roman" w:cs="Times New Roman"/>
+          <w:color w:val="222222"/>
+          <w:sz w:val="24"/>
+          <w:szCs w:val="24"/>
+        </w:rPr>
+        <w:t>Power Saver Mode (Only Battery Powered and Battery Power &gt; 50%)</w:t>
+      </w:r>
+    </w:p>
+    <w:p>
+      <w:pPr>
+        <w:pStyle w:val="ListParagraph"/>
+        <w:numPr>
+          <w:ilvl w:val="1"/>
+          <w:numId w:val="2"/>
+        </w:numPr>
+        <w:shd w:val="clear" w:color="auto" w:fill="FFFFFF"/>
+        <w:spacing w:after="0" w:line="240" w:lineRule="auto"/>
+        <w:rPr>
+          <w:rFonts w:ascii="Times New Roman" w:eastAsia="Times New Roman" w:hAnsi="Times New Roman" w:cs="Times New Roman"/>
+          <w:color w:val="222222"/>
+          <w:sz w:val="24"/>
+          <w:szCs w:val="24"/>
+        </w:rPr>
+      </w:pPr>
+      <w:r>
+        <w:rPr>
+          <w:rFonts w:ascii="Times New Roman" w:eastAsia="Times New Roman" w:hAnsi="Times New Roman" w:cs="Times New Roman"/>
+          <w:color w:val="222222"/>
+          <w:sz w:val="24"/>
+          <w:szCs w:val="24"/>
+        </w:rPr>
+        <w:t>GSM – Sleep</w:t>
+      </w:r>
+    </w:p>
+    <w:p>
+      <w:pPr>
+        <w:pStyle w:val="ListParagraph"/>
+        <w:numPr>
+          <w:ilvl w:val="1"/>
+          <w:numId w:val="2"/>
+        </w:numPr>
+        <w:shd w:val="clear" w:color="auto" w:fill="FFFFFF"/>
+        <w:spacing w:after="0" w:line="240" w:lineRule="auto"/>
+        <w:rPr>
+          <w:rFonts w:ascii="Times New Roman" w:eastAsia="Times New Roman" w:hAnsi="Times New Roman" w:cs="Times New Roman"/>
+          <w:color w:val="222222"/>
+          <w:sz w:val="24"/>
+          <w:szCs w:val="24"/>
+        </w:rPr>
+      </w:pPr>
+      <w:r>
+        <w:rPr>
+          <w:rFonts w:ascii="Times New Roman" w:eastAsia="Times New Roman" w:hAnsi="Times New Roman" w:cs="Times New Roman"/>
+          <w:color w:val="222222"/>
+          <w:sz w:val="24"/>
+          <w:szCs w:val="24"/>
+        </w:rPr>
+        <w:t>GPS – Complete Sleep</w:t>
+      </w:r>
+    </w:p>
+    <w:p>
+      <w:pPr>
+        <w:pStyle w:val="ListParagraph"/>
+        <w:numPr>
+          <w:ilvl w:val="1"/>
+          <w:numId w:val="2"/>
+        </w:numPr>
+        <w:shd w:val="clear" w:color="auto" w:fill="FFFFFF"/>
+        <w:spacing w:after="0" w:line="240" w:lineRule="auto"/>
+        <w:rPr>
+          <w:rFonts w:ascii="Times New Roman" w:eastAsia="Times New Roman" w:hAnsi="Times New Roman" w:cs="Times New Roman"/>
+          <w:color w:val="222222"/>
+          <w:sz w:val="24"/>
+          <w:szCs w:val="24"/>
+        </w:rPr>
+      </w:pPr>
+      <w:r>
+        <w:rPr>
+          <w:rFonts w:ascii="Times New Roman" w:eastAsia="Times New Roman" w:hAnsi="Times New Roman" w:cs="Times New Roman"/>
+          <w:color w:val="222222"/>
+          <w:sz w:val="24"/>
+          <w:szCs w:val="24"/>
+        </w:rPr>
+        <w:t>Fan Off for 3 Mins</w:t>
+      </w:r>
+    </w:p>
+    <w:p>
+      <w:pPr>
+        <w:pStyle w:val="ListParagraph"/>
+        <w:numPr>
+          <w:ilvl w:val="1"/>
+          <w:numId w:val="2"/>
+        </w:numPr>
+        <w:shd w:val="clear" w:color="auto" w:fill="FFFFFF"/>
+        <w:spacing w:after="0" w:line="240" w:lineRule="auto"/>
+        <w:rPr>
+          <w:rFonts w:ascii="Times New Roman" w:eastAsia="Times New Roman" w:hAnsi="Times New Roman" w:cs="Times New Roman"/>
+          <w:color w:val="222222"/>
+          <w:sz w:val="24"/>
+          <w:szCs w:val="24"/>
+        </w:rPr>
+      </w:pPr>
+      <w:r>
+        <w:rPr>
+          <w:rFonts w:ascii="Times New Roman" w:eastAsia="Times New Roman" w:hAnsi="Times New Roman" w:cs="Times New Roman"/>
+          <w:color w:val="222222"/>
+          <w:sz w:val="24"/>
+          <w:szCs w:val="24"/>
+        </w:rPr>
+        <w:t>Transmission Interval –</w:t>
+      </w:r>
+      <w:r>
+        <w:rPr>
+          <w:rFonts w:ascii="Times New Roman" w:eastAsia="Times New Roman" w:hAnsi="Times New Roman" w:cs="Times New Roman"/>
+          <w:color w:val="222222"/>
+          <w:sz w:val="24"/>
+          <w:szCs w:val="24"/>
+        </w:rPr>
+        <w:t xml:space="preserve"> 5</w:t>
+      </w:r>
+      <w:r>
+        <w:rPr>
+          <w:rFonts w:ascii="Times New Roman" w:eastAsia="Times New Roman" w:hAnsi="Times New Roman" w:cs="Times New Roman"/>
+          <w:color w:val="222222"/>
+          <w:sz w:val="24"/>
+          <w:szCs w:val="24"/>
+        </w:rPr>
+        <w:t xml:space="preserve"> </w:t>
+      </w:r>
+      <w:r>
+        <w:rPr>
+          <w:rFonts w:ascii="Times New Roman" w:eastAsia="Times New Roman" w:hAnsi="Times New Roman" w:cs="Times New Roman"/>
+          <w:color w:val="222222"/>
+          <w:sz w:val="24"/>
+          <w:szCs w:val="24"/>
+        </w:rPr>
+        <w:t>M</w:t>
+      </w:r>
+      <w:r>
+        <w:rPr>
+          <w:rFonts w:ascii="Times New Roman" w:eastAsia="Times New Roman" w:hAnsi="Times New Roman" w:cs="Times New Roman"/>
+          <w:color w:val="222222"/>
+          <w:sz w:val="24"/>
+          <w:szCs w:val="24"/>
+        </w:rPr>
+        <w:t>ins</w:t>
+      </w:r>
+    </w:p>
+    <w:p>
+      <w:pPr>
+        <w:pStyle w:val="ListParagraph"/>
+        <w:numPr>
+          <w:ilvl w:val="0"/>
+          <w:numId w:val="1"/>
+        </w:numPr>
+        <w:shd w:val="clear" w:color="auto" w:fill="FFFFFF"/>
+        <w:spacing w:after="0" w:line="240" w:lineRule="auto"/>
+        <w:rPr>
+          <w:rFonts w:ascii="Times New Roman" w:eastAsia="Times New Roman" w:hAnsi="Times New Roman" w:cs="Times New Roman"/>
+          <w:color w:val="222222"/>
+          <w:sz w:val="24"/>
+          <w:szCs w:val="24"/>
+        </w:rPr>
+      </w:pPr>
+      <w:r>
+        <w:rPr>
+          <w:rFonts w:ascii="Times New Roman" w:eastAsia="Times New Roman" w:hAnsi="Times New Roman" w:cs="Times New Roman"/>
+          <w:color w:val="222222"/>
+          <w:sz w:val="24"/>
+          <w:szCs w:val="24"/>
+        </w:rPr>
+        <w:t>Turbo Boost Mode (Battery Power &lt; 50% and Battery Power &gt; 20%)</w:t>
+      </w:r>
+    </w:p>
+    <w:p>
+      <w:pPr>
+        <w:pStyle w:val="ListParagraph"/>
+        <w:numPr>
+          <w:ilvl w:val="1"/>
+          <w:numId w:val="1"/>
+        </w:numPr>
+        <w:shd w:val="clear" w:color="auto" w:fill="FFFFFF"/>
+        <w:spacing w:after="0" w:line="240" w:lineRule="auto"/>
+        <w:rPr>
+          <w:rFonts w:ascii="Times New Roman" w:eastAsia="Times New Roman" w:hAnsi="Times New Roman" w:cs="Times New Roman"/>
+          <w:color w:val="222222"/>
+          <w:sz w:val="24"/>
+          <w:szCs w:val="24"/>
+        </w:rPr>
+      </w:pPr>
+      <w:r>
+        <w:rPr>
+          <w:rFonts w:ascii="Times New Roman" w:eastAsia="Times New Roman" w:hAnsi="Times New Roman" w:cs="Times New Roman"/>
+          <w:color w:val="222222"/>
+          <w:sz w:val="24"/>
+          <w:szCs w:val="24"/>
+        </w:rPr>
+        <w:t>Transmission Interval – 15 Mins</w:t>
+      </w:r>
+    </w:p>
+    <w:p>
+      <w:pPr>
+        <w:pStyle w:val="ListParagraph"/>
+        <w:numPr>
+          <w:ilvl w:val="0"/>
+          <w:numId w:val="1"/>
+        </w:numPr>
+        <w:shd w:val="clear" w:color="auto" w:fill="FFFFFF"/>
+        <w:spacing w:after="0" w:line="240" w:lineRule="auto"/>
+        <w:rPr>
+          <w:rFonts w:ascii="Times New Roman" w:eastAsia="Times New Roman" w:hAnsi="Times New Roman" w:cs="Times New Roman"/>
+          <w:color w:val="222222"/>
+          <w:sz w:val="24"/>
+          <w:szCs w:val="24"/>
+        </w:rPr>
+      </w:pPr>
+      <w:r>
+        <w:rPr>
+          <w:rFonts w:ascii="Times New Roman" w:eastAsia="Times New Roman" w:hAnsi="Times New Roman" w:cs="Times New Roman"/>
+          <w:color w:val="222222"/>
+          <w:sz w:val="24"/>
+          <w:szCs w:val="24"/>
+        </w:rPr>
+        <w:t>Battery Power Down</w:t>
+      </w:r>
+      <w:r>
+        <w:rPr>
+          <w:rFonts w:ascii="Times New Roman" w:eastAsia="Times New Roman" w:hAnsi="Times New Roman" w:cs="Times New Roman"/>
+          <w:color w:val="222222"/>
+          <w:sz w:val="24"/>
+          <w:szCs w:val="24"/>
+        </w:rPr>
+        <w:t xml:space="preserve"> Mode</w:t>
+      </w:r>
+    </w:p>
+    <w:p>
+      <w:pPr>
+        <w:pStyle w:val="ListParagraph"/>
+        <w:numPr>
+          <w:ilvl w:val="1"/>
+          <w:numId w:val="1"/>
+        </w:numPr>
+        <w:shd w:val="clear" w:color="auto" w:fill="FFFFFF"/>
+        <w:spacing w:after="0" w:line="240" w:lineRule="auto"/>
+        <w:rPr>
+          <w:rFonts w:ascii="Times New Roman" w:eastAsia="Times New Roman" w:hAnsi="Times New Roman" w:cs="Times New Roman"/>
+          <w:color w:val="222222"/>
+          <w:sz w:val="24"/>
+          <w:szCs w:val="24"/>
+        </w:rPr>
+      </w:pPr>
+      <w:r>
+        <w:rPr>
+          <w:rFonts w:ascii="Times New Roman" w:eastAsia="Times New Roman" w:hAnsi="Times New Roman" w:cs="Times New Roman"/>
+          <w:color w:val="222222"/>
+          <w:sz w:val="24"/>
+          <w:szCs w:val="24"/>
+        </w:rPr>
+        <w:t>Fan Off</w:t>
+      </w:r>
+    </w:p>
+    <w:p>
+      <w:pPr>
+        <w:pStyle w:val="ListParagraph"/>
+        <w:numPr>
+          <w:ilvl w:val="1"/>
+          <w:numId w:val="1"/>
+        </w:numPr>
+        <w:shd w:val="clear" w:color="auto" w:fill="FFFFFF"/>
+        <w:spacing w:after="0" w:line="240" w:lineRule="auto"/>
+        <w:rPr>
+          <w:rFonts w:ascii="Times New Roman" w:eastAsia="Times New Roman" w:hAnsi="Times New Roman" w:cs="Times New Roman"/>
+          <w:color w:val="222222"/>
+          <w:sz w:val="24"/>
+          <w:szCs w:val="24"/>
+        </w:rPr>
+      </w:pPr>
+      <w:r>
+        <w:rPr>
+          <w:rFonts w:ascii="Times New Roman" w:eastAsia="Times New Roman" w:hAnsi="Times New Roman" w:cs="Times New Roman"/>
+          <w:color w:val="222222"/>
+          <w:sz w:val="24"/>
+          <w:szCs w:val="24"/>
+        </w:rPr>
+        <w:t>GSM Module Sleep</w:t>
+      </w:r>
+    </w:p>
+    <w:p>
+      <w:pPr>
+        <w:pStyle w:val="ListParagraph"/>
+        <w:numPr>
+          <w:ilvl w:val="1"/>
+          <w:numId w:val="1"/>
+        </w:numPr>
+        <w:shd w:val="clear" w:color="auto" w:fill="FFFFFF"/>
+        <w:spacing w:after="0" w:line="240" w:lineRule="auto"/>
+        <w:rPr>
+          <w:rFonts w:ascii="Times New Roman" w:eastAsia="Times New Roman" w:hAnsi="Times New Roman" w:cs="Times New Roman"/>
+          <w:color w:val="222222"/>
+          <w:sz w:val="24"/>
+          <w:szCs w:val="24"/>
+        </w:rPr>
+      </w:pPr>
+      <w:r>
+        <w:rPr>
+          <w:rFonts w:ascii="Times New Roman" w:eastAsia="Times New Roman" w:hAnsi="Times New Roman" w:cs="Times New Roman"/>
+          <w:color w:val="222222"/>
+          <w:sz w:val="24"/>
+          <w:szCs w:val="24"/>
+        </w:rPr>
+        <w:t>GPS Sleep</w:t>
+      </w:r>
     </w:p>
     <w:sectPr>
       <w:pgSz w:w="12240" w:h="15840"/>
@@ -1383,6 +1828,243 @@
     </w:sectPr>
   </w:body>
 </w:document>
+</file>
+
+<file path=word/numbering.xml><?xml version="1.0" encoding="utf-8"?>
+<w:numbering xmlns:wpc="http://schemas.microsoft.com/office/word/2010/wordprocessingCanvas" xmlns:mc="http://schemas.openxmlformats.org/markup-compatibility/2006" xmlns:o="urn:schemas-microsoft-com:office:office" xmlns:r="http://schemas.openxmlformats.org/officeDocument/2006/relationships" xmlns:m="http://schemas.openxmlformats.org/officeDocument/2006/math" xmlns:v="urn:schemas-microsoft-com:vml" xmlns:wp14="http://schemas.microsoft.com/office/word/2010/wordprocessingDrawing" xmlns:wp="http://schemas.openxmlformats.org/drawingml/2006/wordprocessingDrawing" xmlns:w10="urn:schemas-microsoft-com:office:word" xmlns:w="http://schemas.openxmlformats.org/wordprocessingml/2006/main" xmlns:w14="http://schemas.microsoft.com/office/word/2010/wordml" xmlns:w15="http://schemas.microsoft.com/office/word/2012/wordml" xmlns:wpg="http://schemas.microsoft.com/office/word/2010/wordprocessingGroup" xmlns:wpi="http://schemas.microsoft.com/office/word/2010/wordprocessingInk" xmlns:wne="http://schemas.microsoft.com/office/word/2006/wordml" xmlns:wps="http://schemas.microsoft.com/office/word/2010/wordprocessingShape" mc:Ignorable="w14 w15 wp14">
+  <w:abstractNum w:abstractNumId="0" w15:restartNumberingAfterBreak="0">
+    <w:nsid w:val="40E67B82"/>
+    <w:multiLevelType w:val="hybridMultilevel"/>
+    <w:tmpl w:val="87A07BCC"/>
+    <w:lvl w:ilvl="0" w:tplc="B0EA6F76">
+      <w:start w:val="6"/>
+      <w:numFmt w:val="bullet"/>
+      <w:lvlText w:val="-"/>
+      <w:lvlJc w:val="left"/>
+      <w:pPr>
+        <w:ind w:left="720" w:hanging="360"/>
+      </w:pPr>
+      <w:rPr>
+        <w:rFonts w:ascii="Times New Roman" w:eastAsia="Times New Roman" w:hAnsi="Times New Roman" w:cs="Times New Roman" w:hint="default"/>
+      </w:rPr>
+    </w:lvl>
+    <w:lvl w:ilvl="1" w:tplc="40090003">
+      <w:start w:val="1"/>
+      <w:numFmt w:val="bullet"/>
+      <w:lvlText w:val="o"/>
+      <w:lvlJc w:val="left"/>
+      <w:pPr>
+        <w:ind w:left="1440" w:hanging="360"/>
+      </w:pPr>
+      <w:rPr>
+        <w:rFonts w:ascii="Courier New" w:hAnsi="Courier New" w:cs="Courier New" w:hint="default"/>
+      </w:rPr>
+    </w:lvl>
+    <w:lvl w:ilvl="2" w:tplc="40090005" w:tentative="1">
+      <w:start w:val="1"/>
+      <w:numFmt w:val="bullet"/>
+      <w:lvlText w:val=""/>
+      <w:lvlJc w:val="left"/>
+      <w:pPr>
+        <w:ind w:left="2160" w:hanging="360"/>
+      </w:pPr>
+      <w:rPr>
+        <w:rFonts w:ascii="Wingdings" w:hAnsi="Wingdings" w:hint="default"/>
+      </w:rPr>
+    </w:lvl>
+    <w:lvl w:ilvl="3" w:tplc="40090001" w:tentative="1">
+      <w:start w:val="1"/>
+      <w:numFmt w:val="bullet"/>
+      <w:lvlText w:val=""/>
+      <w:lvlJc w:val="left"/>
+      <w:pPr>
+        <w:ind w:left="2880" w:hanging="360"/>
+      </w:pPr>
+      <w:rPr>
+        <w:rFonts w:ascii="Symbol" w:hAnsi="Symbol" w:hint="default"/>
+      </w:rPr>
+    </w:lvl>
+    <w:lvl w:ilvl="4" w:tplc="40090003" w:tentative="1">
+      <w:start w:val="1"/>
+      <w:numFmt w:val="bullet"/>
+      <w:lvlText w:val="o"/>
+      <w:lvlJc w:val="left"/>
+      <w:pPr>
+        <w:ind w:left="3600" w:hanging="360"/>
+      </w:pPr>
+      <w:rPr>
+        <w:rFonts w:ascii="Courier New" w:hAnsi="Courier New" w:cs="Courier New" w:hint="default"/>
+      </w:rPr>
+    </w:lvl>
+    <w:lvl w:ilvl="5" w:tplc="40090005" w:tentative="1">
+      <w:start w:val="1"/>
+      <w:numFmt w:val="bullet"/>
+      <w:lvlText w:val=""/>
+      <w:lvlJc w:val="left"/>
+      <w:pPr>
+        <w:ind w:left="4320" w:hanging="360"/>
+      </w:pPr>
+      <w:rPr>
+        <w:rFonts w:ascii="Wingdings" w:hAnsi="Wingdings" w:hint="default"/>
+      </w:rPr>
+    </w:lvl>
+    <w:lvl w:ilvl="6" w:tplc="40090001" w:tentative="1">
+      <w:start w:val="1"/>
+      <w:numFmt w:val="bullet"/>
+      <w:lvlText w:val=""/>
+      <w:lvlJc w:val="left"/>
+      <w:pPr>
+        <w:ind w:left="5040" w:hanging="360"/>
+      </w:pPr>
+      <w:rPr>
+        <w:rFonts w:ascii="Symbol" w:hAnsi="Symbol" w:hint="default"/>
+      </w:rPr>
+    </w:lvl>
+    <w:lvl w:ilvl="7" w:tplc="40090003" w:tentative="1">
+      <w:start w:val="1"/>
+      <w:numFmt w:val="bullet"/>
+      <w:lvlText w:val="o"/>
+      <w:lvlJc w:val="left"/>
+      <w:pPr>
+        <w:ind w:left="5760" w:hanging="360"/>
+      </w:pPr>
+      <w:rPr>
+        <w:rFonts w:ascii="Courier New" w:hAnsi="Courier New" w:cs="Courier New" w:hint="default"/>
+      </w:rPr>
+    </w:lvl>
+    <w:lvl w:ilvl="8" w:tplc="40090005" w:tentative="1">
+      <w:start w:val="1"/>
+      <w:numFmt w:val="bullet"/>
+      <w:lvlText w:val=""/>
+      <w:lvlJc w:val="left"/>
+      <w:pPr>
+        <w:ind w:left="6480" w:hanging="360"/>
+      </w:pPr>
+      <w:rPr>
+        <w:rFonts w:ascii="Wingdings" w:hAnsi="Wingdings" w:hint="default"/>
+      </w:rPr>
+    </w:lvl>
+  </w:abstractNum>
+  <w:abstractNum w:abstractNumId="1" w15:restartNumberingAfterBreak="0">
+    <w:nsid w:val="6AA20597"/>
+    <w:multiLevelType w:val="hybridMultilevel"/>
+    <w:tmpl w:val="0C7EC022"/>
+    <w:lvl w:ilvl="0" w:tplc="1D140C74">
+      <w:start w:val="6"/>
+      <w:numFmt w:val="bullet"/>
+      <w:lvlText w:val="-"/>
+      <w:lvlJc w:val="left"/>
+      <w:pPr>
+        <w:ind w:left="720" w:hanging="360"/>
+      </w:pPr>
+      <w:rPr>
+        <w:rFonts w:ascii="Times New Roman" w:eastAsia="Times New Roman" w:hAnsi="Times New Roman" w:cs="Times New Roman" w:hint="default"/>
+      </w:rPr>
+    </w:lvl>
+    <w:lvl w:ilvl="1" w:tplc="40090003">
+      <w:start w:val="1"/>
+      <w:numFmt w:val="bullet"/>
+      <w:lvlText w:val="o"/>
+      <w:lvlJc w:val="left"/>
+      <w:pPr>
+        <w:ind w:left="1440" w:hanging="360"/>
+      </w:pPr>
+      <w:rPr>
+        <w:rFonts w:ascii="Courier New" w:hAnsi="Courier New" w:cs="Courier New" w:hint="default"/>
+      </w:rPr>
+    </w:lvl>
+    <w:lvl w:ilvl="2" w:tplc="40090005" w:tentative="1">
+      <w:start w:val="1"/>
+      <w:numFmt w:val="bullet"/>
+      <w:lvlText w:val=""/>
+      <w:lvlJc w:val="left"/>
+      <w:pPr>
+        <w:ind w:left="2160" w:hanging="360"/>
+      </w:pPr>
+      <w:rPr>
+        <w:rFonts w:ascii="Wingdings" w:hAnsi="Wingdings" w:hint="default"/>
+      </w:rPr>
+    </w:lvl>
+    <w:lvl w:ilvl="3" w:tplc="40090001" w:tentative="1">
+      <w:start w:val="1"/>
+      <w:numFmt w:val="bullet"/>
+      <w:lvlText w:val=""/>
+      <w:lvlJc w:val="left"/>
+      <w:pPr>
+        <w:ind w:left="2880" w:hanging="360"/>
+      </w:pPr>
+      <w:rPr>
+        <w:rFonts w:ascii="Symbol" w:hAnsi="Symbol" w:hint="default"/>
+      </w:rPr>
+    </w:lvl>
+    <w:lvl w:ilvl="4" w:tplc="40090003" w:tentative="1">
+      <w:start w:val="1"/>
+      <w:numFmt w:val="bullet"/>
+      <w:lvlText w:val="o"/>
+      <w:lvlJc w:val="left"/>
+      <w:pPr>
+        <w:ind w:left="3600" w:hanging="360"/>
+      </w:pPr>
+      <w:rPr>
+        <w:rFonts w:ascii="Courier New" w:hAnsi="Courier New" w:cs="Courier New" w:hint="default"/>
+      </w:rPr>
+    </w:lvl>
+    <w:lvl w:ilvl="5" w:tplc="40090005" w:tentative="1">
+      <w:start w:val="1"/>
+      <w:numFmt w:val="bullet"/>
+      <w:lvlText w:val=""/>
+      <w:lvlJc w:val="left"/>
+      <w:pPr>
+        <w:ind w:left="4320" w:hanging="360"/>
+      </w:pPr>
+      <w:rPr>
+        <w:rFonts w:ascii="Wingdings" w:hAnsi="Wingdings" w:hint="default"/>
+      </w:rPr>
+    </w:lvl>
+    <w:lvl w:ilvl="6" w:tplc="40090001" w:tentative="1">
+      <w:start w:val="1"/>
+      <w:numFmt w:val="bullet"/>
+      <w:lvlText w:val=""/>
+      <w:lvlJc w:val="left"/>
+      <w:pPr>
+        <w:ind w:left="5040" w:hanging="360"/>
+      </w:pPr>
+      <w:rPr>
+        <w:rFonts w:ascii="Symbol" w:hAnsi="Symbol" w:hint="default"/>
+      </w:rPr>
+    </w:lvl>
+    <w:lvl w:ilvl="7" w:tplc="40090003" w:tentative="1">
+      <w:start w:val="1"/>
+      <w:numFmt w:val="bullet"/>
+      <w:lvlText w:val="o"/>
+      <w:lvlJc w:val="left"/>
+      <w:pPr>
+        <w:ind w:left="5760" w:hanging="360"/>
+      </w:pPr>
+      <w:rPr>
+        <w:rFonts w:ascii="Courier New" w:hAnsi="Courier New" w:cs="Courier New" w:hint="default"/>
+      </w:rPr>
+    </w:lvl>
+    <w:lvl w:ilvl="8" w:tplc="40090005" w:tentative="1">
+      <w:start w:val="1"/>
+      <w:numFmt w:val="bullet"/>
+      <w:lvlText w:val=""/>
+      <w:lvlJc w:val="left"/>
+      <w:pPr>
+        <w:ind w:left="6480" w:hanging="360"/>
+      </w:pPr>
+      <w:rPr>
+        <w:rFonts w:ascii="Wingdings" w:hAnsi="Wingdings" w:hint="default"/>
+      </w:rPr>
+    </w:lvl>
+  </w:abstractNum>
+  <w:num w:numId="1">
+    <w:abstractNumId w:val="0"/>
+  </w:num>
+  <w:num w:numId="2">
+    <w:abstractNumId w:val="1"/>
+  </w:num>
+</w:numbering>
 </file>
 
 <file path=word/styles.xml><?xml version="1.0" encoding="utf-8"?>
@@ -1837,6 +2519,17 @@
       <w:u w:val="single"/>
     </w:rPr>
   </w:style>
+  <w:style w:type="paragraph" w:styleId="ListParagraph">
+    <w:name w:val="List Paragraph"/>
+    <w:basedOn w:val="Normal"/>
+    <w:uiPriority w:val="34"/>
+    <w:qFormat/>
+    <w:rsid w:val="00C73492"/>
+    <w:pPr>
+      <w:ind w:left="720"/>
+      <w:contextualSpacing/>
+    </w:pPr>
+  </w:style>
 </w:styles>
 </file>
 

</xml_diff>